<commit_message>
Kiber - 5.b tétel hozzáadva
</commit_message>
<xml_diff>
--- a/Kiberbiztonság szakirány/5.b - Windows OS hitelesítési módjai, címtárak, fájlrendszer bizt.docx
+++ b/Kiberbiztonság szakirány/5.b - Windows OS hitelesítési módjai, címtárak, fájlrendszer bizt.docx
@@ -6,14 +6,21 @@
       <w:pPr>
         <w:pStyle w:val="Cmsor1"/>
         <w:rPr>
+          <w:lang w:val="hu-HU"/>
+        </w:rPr>
+      </w:pPr>
+      <w:r>
+        <w:rPr>
           <w:rFonts w:ascii="Arial" w:hAnsi="Arial" w:cs="Arial"/>
           <w:b/>
+          <w:bCs/>
           <w:noProof w:val="0"/>
           <w:sz w:val="22"/>
           <w:szCs w:val="22"/>
           <w:lang w:val="hu-HU"/>
         </w:rPr>
-      </w:pPr>
+        <w:t>5</w:t>
+      </w:r>
       <w:r>
         <w:rPr>
           <w:rFonts w:ascii="Arial" w:hAnsi="Arial" w:cs="Arial"/>
@@ -24,7 +31,7 @@
           <w:szCs w:val="22"/>
           <w:lang w:val="hu-HU"/>
         </w:rPr>
-        <w:t>5</w:t>
+        <w:t>.b</w:t>
       </w:r>
       <w:r>
         <w:rPr>
@@ -36,26 +43,1400 @@
           <w:szCs w:val="22"/>
           <w:lang w:val="hu-HU"/>
         </w:rPr>
-        <w:t>.b</w:t>
-      </w:r>
-      <w:r>
-        <w:rPr>
-          <w:rFonts w:ascii="Arial" w:hAnsi="Arial" w:cs="Arial"/>
-          <w:b/>
-          <w:bCs/>
-          <w:noProof w:val="0"/>
-          <w:sz w:val="22"/>
-          <w:szCs w:val="22"/>
+        <w:tab/>
+      </w:r>
+      <w:r>
+        <w:rPr>
           <w:lang w:val="hu-HU"/>
         </w:rPr>
-        <w:tab/>
-      </w:r>
-      <w:r>
+        <w:t>Ismertesse a Windows operációs rendszerek hitelesítési módjait, a címtárak és a fájlrendszer biztonságát támogató lehetőségeket!</w:t>
+      </w:r>
+    </w:p>
+    <w:p>
+      <w:pPr>
+        <w:pStyle w:val="Cmsor1"/>
         <w:rPr>
           <w:lang w:val="hu-HU"/>
         </w:rPr>
-        <w:t>Ismertesse a Windows operációs rendszerek hitelesítési módjait, a címtárak és a fájlrendszer biztonságát támogató lehetőségeket!</w:t>
-      </w:r>
+      </w:pPr>
+      <w:r>
+        <w:rPr>
+          <w:lang w:val="hu-HU"/>
+        </w:rPr>
+        <w:t>Windows Operációs rendszerek hitelesítési módjai</w:t>
+      </w:r>
+    </w:p>
+    <w:p>
+      <w:pPr>
+        <w:pStyle w:val="Cmsor2"/>
+      </w:pPr>
+      <w:r>
+        <w:t>NTLM</w:t>
+      </w:r>
+    </w:p>
+    <w:p>
+      <w:pPr>
+        <w:pStyle w:val="Listaszerbekezds"/>
+        <w:numPr>
+          <w:ilvl w:val="0"/>
+          <w:numId w:val="3"/>
+        </w:numPr>
+      </w:pPr>
+      <w:r>
+        <w:t>Microsoft által fejlesztett hitelesítési protokoll, ami Windows operációs rendszerekben használatos.</w:t>
+      </w:r>
+    </w:p>
+    <w:p>
+      <w:pPr>
+        <w:pStyle w:val="Listaszerbekezds"/>
+        <w:numPr>
+          <w:ilvl w:val="0"/>
+          <w:numId w:val="3"/>
+        </w:numPr>
+      </w:pPr>
+      <w:r>
+        <w:t xml:space="preserve">Hitelesítési </w:t>
+      </w:r>
+      <w:proofErr w:type="spellStart"/>
+      <w:r>
+        <w:t>token</w:t>
+      </w:r>
+      <w:proofErr w:type="spellEnd"/>
+      <w:r>
+        <w:t xml:space="preserve"> kerül használatra, ami az adott munkamenetre vonatkozik.</w:t>
+      </w:r>
+    </w:p>
+    <w:p>
+      <w:pPr>
+        <w:pStyle w:val="Listaszerbekezds"/>
+        <w:numPr>
+          <w:ilvl w:val="0"/>
+          <w:numId w:val="3"/>
+        </w:numPr>
+      </w:pPr>
+      <w:proofErr w:type="spellStart"/>
+      <w:r>
+        <w:t>Token</w:t>
+      </w:r>
+      <w:proofErr w:type="spellEnd"/>
+      <w:r>
+        <w:t xml:space="preserve"> elkészítéséhez szükség van egy hitelesítési szolgáltatóra, ami felhasználó </w:t>
+      </w:r>
+      <w:proofErr w:type="spellStart"/>
+      <w:r>
+        <w:t>jelszavával</w:t>
+      </w:r>
+      <w:proofErr w:type="spellEnd"/>
+      <w:r>
+        <w:t xml:space="preserve"> és más azonosító adatok alapján állítja elő.</w:t>
+      </w:r>
+    </w:p>
+    <w:p>
+      <w:pPr>
+        <w:pStyle w:val="Cmsor2"/>
+      </w:pPr>
+      <w:r>
+        <w:t>Kerberos</w:t>
+      </w:r>
+    </w:p>
+    <w:p>
+      <w:pPr>
+        <w:pStyle w:val="Listaszerbekezds"/>
+        <w:numPr>
+          <w:ilvl w:val="0"/>
+          <w:numId w:val="4"/>
+        </w:numPr>
+      </w:pPr>
+      <w:r>
+        <w:t>Nyílt hálózat esetén, jelszavas hitelesítés.</w:t>
+      </w:r>
+    </w:p>
+    <w:p>
+      <w:pPr>
+        <w:pStyle w:val="Listaszerbekezds"/>
+        <w:numPr>
+          <w:ilvl w:val="0"/>
+          <w:numId w:val="4"/>
+        </w:numPr>
+      </w:pPr>
+      <w:r>
+        <w:t>Egyszeri regisztráció és a hálózati munkamenet teljes ideje alatt megbízhatóvá válik.</w:t>
+      </w:r>
+    </w:p>
+    <w:p>
+      <w:pPr>
+        <w:pStyle w:val="Listaszerbekezds"/>
+        <w:numPr>
+          <w:ilvl w:val="0"/>
+          <w:numId w:val="4"/>
+        </w:numPr>
+      </w:pPr>
+      <w:r>
+        <w:t>Szimmetrikus vagy titkos kulcsú kriptográfián alapul.</w:t>
+      </w:r>
+    </w:p>
+    <w:p>
+      <w:pPr>
+        <w:pStyle w:val="Listaszerbekezds"/>
+        <w:numPr>
+          <w:ilvl w:val="0"/>
+          <w:numId w:val="4"/>
+        </w:numPr>
+      </w:pPr>
+      <w:r>
+        <w:t>Egy adatbázisban tárolja a felhasználóit és a privát kulcsokat.</w:t>
+      </w:r>
+    </w:p>
+    <w:p>
+      <w:pPr>
+        <w:pStyle w:val="Listaszerbekezds"/>
+        <w:numPr>
+          <w:ilvl w:val="0"/>
+          <w:numId w:val="4"/>
+        </w:numPr>
+        <w:rPr>
+          <w:b/>
+          <w:bCs/>
+        </w:rPr>
+      </w:pPr>
+      <w:r>
+        <w:rPr>
+          <w:b/>
+          <w:bCs/>
+        </w:rPr>
+        <w:t>Igazolvány</w:t>
+      </w:r>
+    </w:p>
+    <w:p>
+      <w:pPr>
+        <w:pStyle w:val="Listaszerbekezds"/>
+        <w:numPr>
+          <w:ilvl w:val="1"/>
+          <w:numId w:val="4"/>
+        </w:numPr>
+        <w:rPr>
+          <w:b/>
+          <w:bCs/>
+        </w:rPr>
+      </w:pPr>
+      <w:r>
+        <w:rPr>
+          <w:b/>
+          <w:bCs/>
+        </w:rPr>
+        <w:t xml:space="preserve">Jegy (Tartalmazza) = Session </w:t>
+      </w:r>
+      <w:proofErr w:type="spellStart"/>
+      <w:r>
+        <w:rPr>
+          <w:b/>
+          <w:bCs/>
+        </w:rPr>
+        <w:t>key</w:t>
+      </w:r>
+      <w:proofErr w:type="spellEnd"/>
+    </w:p>
+    <w:p>
+      <w:pPr>
+        <w:pStyle w:val="Listaszerbekezds"/>
+        <w:numPr>
+          <w:ilvl w:val="2"/>
+          <w:numId w:val="4"/>
+        </w:numPr>
+      </w:pPr>
+      <w:r>
+        <w:t>A kiszolgáló és a kliens nevét</w:t>
+      </w:r>
+    </w:p>
+    <w:p>
+      <w:pPr>
+        <w:pStyle w:val="Listaszerbekezds"/>
+        <w:numPr>
+          <w:ilvl w:val="2"/>
+          <w:numId w:val="4"/>
+        </w:numPr>
+      </w:pPr>
+      <w:r>
+        <w:t>Kliens internetes címét</w:t>
+      </w:r>
+    </w:p>
+    <w:p>
+      <w:pPr>
+        <w:pStyle w:val="Listaszerbekezds"/>
+        <w:numPr>
+          <w:ilvl w:val="2"/>
+          <w:numId w:val="4"/>
+        </w:numPr>
+      </w:pPr>
+      <w:r>
+        <w:t>Időbélyegét</w:t>
+      </w:r>
+    </w:p>
+    <w:p>
+      <w:pPr>
+        <w:pStyle w:val="Listaszerbekezds"/>
+        <w:numPr>
+          <w:ilvl w:val="2"/>
+          <w:numId w:val="4"/>
+        </w:numPr>
+      </w:pPr>
+      <w:r>
+        <w:t>Életciklusát</w:t>
+      </w:r>
+    </w:p>
+    <w:p>
+      <w:pPr>
+        <w:pStyle w:val="Listaszerbekezds"/>
+        <w:numPr>
+          <w:ilvl w:val="2"/>
+          <w:numId w:val="4"/>
+        </w:numPr>
+      </w:pPr>
+      <w:r>
+        <w:t>Egy véletlenszerűen generált kulcsot</w:t>
+      </w:r>
+    </w:p>
+    <w:p>
+      <w:pPr>
+        <w:pStyle w:val="Listaszerbekezds"/>
+        <w:numPr>
+          <w:ilvl w:val="1"/>
+          <w:numId w:val="4"/>
+        </w:numPr>
+        <w:rPr>
+          <w:b/>
+          <w:bCs/>
+        </w:rPr>
+      </w:pPr>
+      <w:r>
+        <w:rPr>
+          <w:b/>
+          <w:bCs/>
+        </w:rPr>
+        <w:t>Hitelesítő (Tartalmazza) = Titkosítva a kapcsolati kulccsal</w:t>
+      </w:r>
+    </w:p>
+    <w:p>
+      <w:pPr>
+        <w:pStyle w:val="Listaszerbekezds"/>
+        <w:numPr>
+          <w:ilvl w:val="2"/>
+          <w:numId w:val="4"/>
+        </w:numPr>
+      </w:pPr>
+      <w:r>
+        <w:t>A kliens nevét</w:t>
+      </w:r>
+    </w:p>
+    <w:p>
+      <w:pPr>
+        <w:pStyle w:val="Listaszerbekezds"/>
+        <w:numPr>
+          <w:ilvl w:val="2"/>
+          <w:numId w:val="4"/>
+        </w:numPr>
+      </w:pPr>
+      <w:r>
+        <w:t>IP-címét</w:t>
+      </w:r>
+    </w:p>
+    <w:p>
+      <w:pPr>
+        <w:pStyle w:val="Listaszerbekezds"/>
+        <w:numPr>
+          <w:ilvl w:val="2"/>
+          <w:numId w:val="4"/>
+        </w:numPr>
+      </w:pPr>
+      <w:r>
+        <w:t>A munka-állomás aktuális idejét</w:t>
+      </w:r>
+    </w:p>
+    <w:p>
+      <w:pPr>
+        <w:pStyle w:val="Listaszerbekezds"/>
+        <w:numPr>
+          <w:ilvl w:val="0"/>
+          <w:numId w:val="4"/>
+        </w:numPr>
+        <w:rPr>
+          <w:b/>
+          <w:bCs/>
+        </w:rPr>
+      </w:pPr>
+      <w:r>
+        <w:rPr>
+          <w:b/>
+          <w:bCs/>
+        </w:rPr>
+        <w:t>Alany (</w:t>
+      </w:r>
+      <w:proofErr w:type="spellStart"/>
+      <w:r>
+        <w:rPr>
+          <w:b/>
+          <w:bCs/>
+        </w:rPr>
+        <w:t>principal</w:t>
+      </w:r>
+      <w:proofErr w:type="spellEnd"/>
+      <w:r>
+        <w:rPr>
+          <w:b/>
+          <w:bCs/>
+        </w:rPr>
+        <w:t>)</w:t>
+      </w:r>
+    </w:p>
+    <w:p>
+      <w:pPr>
+        <w:pStyle w:val="Listaszerbekezds"/>
+        <w:numPr>
+          <w:ilvl w:val="1"/>
+          <w:numId w:val="4"/>
+        </w:numPr>
+      </w:pPr>
+      <w:r>
+        <w:t>Egy egyedi azonosító (felhasználó vagy szolgáltatás), amelyhez jegy rendelhető.</w:t>
+      </w:r>
+    </w:p>
+    <w:p>
+      <w:pPr>
+        <w:pStyle w:val="Listaszerbekezds"/>
+        <w:numPr>
+          <w:ilvl w:val="2"/>
+          <w:numId w:val="4"/>
+        </w:numPr>
+      </w:pPr>
+      <w:proofErr w:type="spellStart"/>
+      <w:r>
+        <w:rPr>
+          <w:b/>
+          <w:bCs/>
+        </w:rPr>
+        <w:t>primary</w:t>
+      </w:r>
+      <w:proofErr w:type="spellEnd"/>
+      <w:r>
+        <w:rPr>
+          <w:b/>
+          <w:bCs/>
+        </w:rPr>
+        <w:t>:</w:t>
+      </w:r>
+      <w:r>
+        <w:t xml:space="preserve"> Az alany első része, ami a felhasználó esetén megegyezhet a felhasználónévvel.</w:t>
+      </w:r>
+    </w:p>
+    <w:p>
+      <w:pPr>
+        <w:pStyle w:val="Listaszerbekezds"/>
+        <w:numPr>
+          <w:ilvl w:val="2"/>
+          <w:numId w:val="4"/>
+        </w:numPr>
+      </w:pPr>
+      <w:proofErr w:type="spellStart"/>
+      <w:r>
+        <w:rPr>
+          <w:b/>
+          <w:bCs/>
+        </w:rPr>
+        <w:t>instance</w:t>
+      </w:r>
+      <w:proofErr w:type="spellEnd"/>
+      <w:r>
+        <w:rPr>
+          <w:b/>
+          <w:bCs/>
+        </w:rPr>
+        <w:t>:</w:t>
+      </w:r>
+      <w:r>
+        <w:rPr>
+          <w:b/>
+          <w:bCs/>
+        </w:rPr>
+        <w:t xml:space="preserve"> </w:t>
+      </w:r>
+      <w:r>
+        <w:t xml:space="preserve">Elhagyható, a </w:t>
+      </w:r>
+      <w:proofErr w:type="spellStart"/>
+      <w:r>
+        <w:t>primary</w:t>
+      </w:r>
+      <w:proofErr w:type="spellEnd"/>
+      <w:r>
+        <w:t xml:space="preserve"> mezőt jellemző adatok és ’/’ karakterrel kerül elválasztásra a </w:t>
+      </w:r>
+      <w:proofErr w:type="spellStart"/>
+      <w:r>
+        <w:t>primary</w:t>
+      </w:r>
+      <w:proofErr w:type="spellEnd"/>
+      <w:r>
+        <w:t xml:space="preserve"> mezőtől.</w:t>
+      </w:r>
+    </w:p>
+    <w:p>
+      <w:pPr>
+        <w:pStyle w:val="Listaszerbekezds"/>
+        <w:numPr>
+          <w:ilvl w:val="2"/>
+          <w:numId w:val="4"/>
+        </w:numPr>
+      </w:pPr>
+      <w:proofErr w:type="spellStart"/>
+      <w:r>
+        <w:rPr>
+          <w:b/>
+          <w:bCs/>
+        </w:rPr>
+        <w:t>realm</w:t>
+      </w:r>
+      <w:proofErr w:type="spellEnd"/>
+      <w:r>
+        <w:rPr>
+          <w:b/>
+          <w:bCs/>
+        </w:rPr>
+        <w:t>:</w:t>
+      </w:r>
+      <w:r>
+        <w:t xml:space="preserve"> Általában a </w:t>
+      </w:r>
+      <w:proofErr w:type="spellStart"/>
+      <w:r>
+        <w:t>domain</w:t>
+      </w:r>
+      <w:proofErr w:type="spellEnd"/>
+      <w:r>
+        <w:t xml:space="preserve"> neve, nagybetűs karakterekkel.</w:t>
+      </w:r>
+    </w:p>
+    <w:p>
+      <w:pPr>
+        <w:pStyle w:val="Cmsor3"/>
+      </w:pPr>
+      <w:r>
+        <w:t>Kölcsönös hitelesítés</w:t>
+      </w:r>
+    </w:p>
+    <w:p>
+      <w:pPr>
+        <w:pStyle w:val="Listaszerbekezds"/>
+        <w:numPr>
+          <w:ilvl w:val="1"/>
+          <w:numId w:val="4"/>
+        </w:numPr>
+      </w:pPr>
+      <w:r>
+        <w:t>A kliens és a kiszolgáló egyaránt megbizonyosodhat a másik azonosságáról.</w:t>
+      </w:r>
+    </w:p>
+    <w:p>
+      <w:pPr>
+        <w:pStyle w:val="Listaszerbekezds"/>
+        <w:numPr>
+          <w:ilvl w:val="1"/>
+          <w:numId w:val="4"/>
+        </w:numPr>
+      </w:pPr>
+      <w:r>
+        <w:t>Közös kapcsolati kulcson osztoznak és ezt használják a titkosított kommunikációra.</w:t>
+      </w:r>
+    </w:p>
+    <w:p>
+      <w:pPr>
+        <w:pStyle w:val="Cmsor3"/>
+      </w:pPr>
+      <w:r>
+        <w:t>Kapcsolati kulcs</w:t>
+      </w:r>
+    </w:p>
+    <w:p>
+      <w:pPr>
+        <w:pStyle w:val="Listaszerbekezds"/>
+        <w:numPr>
+          <w:ilvl w:val="1"/>
+          <w:numId w:val="4"/>
+        </w:numPr>
+      </w:pPr>
+      <w:r>
+        <w:t>Ideiglenes privát kulcs.</w:t>
+      </w:r>
+    </w:p>
+    <w:p>
+      <w:pPr>
+        <w:pStyle w:val="Listaszerbekezds"/>
+        <w:numPr>
+          <w:ilvl w:val="1"/>
+          <w:numId w:val="4"/>
+        </w:numPr>
+      </w:pPr>
+      <w:r>
+        <w:t xml:space="preserve">A kliens ismeri és ezekkel </w:t>
+      </w:r>
+      <w:proofErr w:type="spellStart"/>
+      <w:r>
+        <w:t>titkosítja</w:t>
+      </w:r>
+      <w:proofErr w:type="spellEnd"/>
+      <w:r>
+        <w:t xml:space="preserve"> a kiszolgáló és a munkaállomás közötti kommunikációt.</w:t>
+      </w:r>
+    </w:p>
+    <w:p>
+      <w:pPr>
+        <w:spacing w:after="160" w:line="259" w:lineRule="auto"/>
+        <w:rPr>
+          <w:rFonts w:asciiTheme="majorHAnsi" w:eastAsiaTheme="majorEastAsia" w:hAnsiTheme="majorHAnsi" w:cstheme="majorBidi"/>
+          <w:color w:val="2F5496" w:themeColor="accent1" w:themeShade="BF"/>
+          <w:sz w:val="32"/>
+          <w:szCs w:val="32"/>
+        </w:rPr>
+      </w:pPr>
+      <w:r>
+        <w:br w:type="page"/>
+      </w:r>
+    </w:p>
+    <w:p>
+      <w:pPr>
+        <w:pStyle w:val="Cmsor1"/>
+      </w:pPr>
+      <w:r>
+        <w:lastRenderedPageBreak/>
+        <w:t>A címtár</w:t>
+      </w:r>
+    </w:p>
+    <w:p>
+      <w:pPr>
+        <w:pStyle w:val="Listaszerbekezds"/>
+        <w:numPr>
+          <w:ilvl w:val="0"/>
+          <w:numId w:val="2"/>
+        </w:numPr>
+      </w:pPr>
+      <w:r>
+        <w:t>Hálózati objektumok (kiszolgálók, kötetek, nyomtatók, hálózat felhasználói, számítógépfiókjai) adatainak tárolására szolgáló hierarchikus struktúra.</w:t>
+      </w:r>
+    </w:p>
+    <w:p>
+      <w:pPr>
+        <w:pStyle w:val="Listaszerbekezds"/>
+        <w:numPr>
+          <w:ilvl w:val="1"/>
+          <w:numId w:val="2"/>
+        </w:numPr>
+      </w:pPr>
+      <w:r>
+        <w:t>Felhasználók azonosságának, jogosultságainak ellenőrzése.</w:t>
+      </w:r>
+    </w:p>
+    <w:p>
+      <w:pPr>
+        <w:pStyle w:val="Listaszerbekezds"/>
+        <w:numPr>
+          <w:ilvl w:val="1"/>
+          <w:numId w:val="2"/>
+        </w:numPr>
+      </w:pPr>
+      <w:r>
+        <w:t>Megkönnyíti a hálózati erőforrások elérését.</w:t>
+      </w:r>
+    </w:p>
+    <w:p>
+      <w:pPr>
+        <w:pStyle w:val="Listaszerbekezds"/>
+        <w:numPr>
+          <w:ilvl w:val="1"/>
+          <w:numId w:val="2"/>
+        </w:numPr>
+      </w:pPr>
+      <w:r>
+        <w:t>A címtár és így a hálózat is központi helyről felügyelhető.</w:t>
+      </w:r>
+    </w:p>
+    <w:p>
+      <w:pPr>
+        <w:pStyle w:val="Listaszerbekezds"/>
+        <w:numPr>
+          <w:ilvl w:val="1"/>
+          <w:numId w:val="2"/>
+        </w:numPr>
+      </w:pPr>
+      <w:r>
+        <w:t>A hálózat távfelügyelete automatizálható.</w:t>
+      </w:r>
+    </w:p>
+    <w:p>
+      <w:pPr>
+        <w:pStyle w:val="Cmsor1"/>
+      </w:pPr>
+      <w:r>
+        <w:t>Címtár szükségessége</w:t>
+      </w:r>
+    </w:p>
+    <w:p>
+      <w:pPr>
+        <w:pStyle w:val="Listaszerbekezds"/>
+        <w:numPr>
+          <w:ilvl w:val="0"/>
+          <w:numId w:val="2"/>
+        </w:numPr>
+        <w:rPr>
+          <w:b/>
+          <w:bCs/>
+        </w:rPr>
+      </w:pPr>
+      <w:r>
+        <w:rPr>
+          <w:b/>
+          <w:bCs/>
+        </w:rPr>
+        <w:t>Igény</w:t>
+      </w:r>
+    </w:p>
+    <w:p>
+      <w:pPr>
+        <w:pStyle w:val="Listaszerbekezds"/>
+        <w:numPr>
+          <w:ilvl w:val="1"/>
+          <w:numId w:val="2"/>
+        </w:numPr>
+      </w:pPr>
+      <w:r>
+        <w:t>Sok felhasználó és sok kiszolgálónál is maximális teljesítmény és biztonság.</w:t>
+      </w:r>
+    </w:p>
+    <w:p>
+      <w:pPr>
+        <w:pStyle w:val="Listaszerbekezds"/>
+        <w:numPr>
+          <w:ilvl w:val="0"/>
+          <w:numId w:val="2"/>
+        </w:numPr>
+        <w:rPr>
+          <w:b/>
+          <w:bCs/>
+        </w:rPr>
+      </w:pPr>
+      <w:r>
+        <w:rPr>
+          <w:b/>
+          <w:bCs/>
+        </w:rPr>
+        <w:t>Korábban</w:t>
+      </w:r>
+    </w:p>
+    <w:p>
+      <w:pPr>
+        <w:pStyle w:val="Listaszerbekezds"/>
+        <w:numPr>
+          <w:ilvl w:val="1"/>
+          <w:numId w:val="2"/>
+        </w:numPr>
+      </w:pPr>
+      <w:r>
+        <w:t>Felhasználók nyilvántartása minden kiszolgálón külön-külön.</w:t>
+      </w:r>
+    </w:p>
+    <w:p>
+      <w:pPr>
+        <w:pStyle w:val="Listaszerbekezds"/>
+        <w:numPr>
+          <w:ilvl w:val="2"/>
+          <w:numId w:val="2"/>
+        </w:numPr>
+      </w:pPr>
+      <w:r>
+        <w:t>A jogokat mindenhol külön be kellett állítani.</w:t>
+      </w:r>
+    </w:p>
+    <w:p>
+      <w:pPr>
+        <w:pStyle w:val="Listaszerbekezds"/>
+        <w:numPr>
+          <w:ilvl w:val="0"/>
+          <w:numId w:val="2"/>
+        </w:numPr>
+        <w:rPr>
+          <w:b/>
+          <w:bCs/>
+        </w:rPr>
+      </w:pPr>
+      <w:r>
+        <w:rPr>
+          <w:b/>
+          <w:bCs/>
+        </w:rPr>
+        <w:t>Címtárral</w:t>
+      </w:r>
+    </w:p>
+    <w:p>
+      <w:pPr>
+        <w:pStyle w:val="Listaszerbekezds"/>
+        <w:numPr>
+          <w:ilvl w:val="1"/>
+          <w:numId w:val="2"/>
+        </w:numPr>
+      </w:pPr>
+      <w:r>
+        <w:t>A kiszolgálókat és a szolgáltatásokat egy adminisztratív egységbe fogjuk össze.</w:t>
+      </w:r>
+    </w:p>
+    <w:p>
+      <w:pPr>
+        <w:pStyle w:val="Cmsor1"/>
+      </w:pPr>
+      <w:r>
+        <w:t>AD biztonsági rései</w:t>
+      </w:r>
+    </w:p>
+    <w:p>
+      <w:pPr>
+        <w:pStyle w:val="Listaszerbekezds"/>
+        <w:numPr>
+          <w:ilvl w:val="0"/>
+          <w:numId w:val="2"/>
+        </w:numPr>
+      </w:pPr>
+      <w:r>
+        <w:t>Szerver megrongálható.</w:t>
+      </w:r>
+    </w:p>
+    <w:p>
+      <w:pPr>
+        <w:pStyle w:val="Listaszerbekezds"/>
+        <w:numPr>
+          <w:ilvl w:val="0"/>
+          <w:numId w:val="2"/>
+        </w:numPr>
+      </w:pPr>
+      <w:r>
+        <w:t>Jogosultsági rések kihasználása és megpróbálják növelni a feltört fiók jogait.</w:t>
+      </w:r>
+    </w:p>
+    <w:p>
+      <w:pPr>
+        <w:pStyle w:val="Listaszerbekezds"/>
+        <w:numPr>
+          <w:ilvl w:val="0"/>
+          <w:numId w:val="2"/>
+        </w:numPr>
+      </w:pPr>
+      <w:r>
+        <w:t>Bejelentkezési hibák, jele annak, hogy akár egy támadó próbál belépni.</w:t>
+      </w:r>
+    </w:p>
+    <w:p>
+      <w:pPr>
+        <w:pStyle w:val="Listaszerbekezds"/>
+        <w:numPr>
+          <w:ilvl w:val="0"/>
+          <w:numId w:val="2"/>
+        </w:numPr>
+      </w:pPr>
+      <w:r>
+        <w:t>Távoli bejelentkezésnél elérjük a rendszert, és ha azt látjuk, hogy más országból vagy IP címről jelentkeztek be, akkor a rendszert feltörték.</w:t>
+      </w:r>
+    </w:p>
+    <w:p>
+      <w:pPr>
+        <w:pStyle w:val="Cmsor1"/>
+      </w:pPr>
+      <w:r>
+        <w:t>Minden felhasználónak joga van munkaállomásokat hozzáadni a tartományhoz</w:t>
+      </w:r>
+    </w:p>
+    <w:p>
+      <w:pPr>
+        <w:pStyle w:val="Listaszerbekezds"/>
+        <w:numPr>
+          <w:ilvl w:val="0"/>
+          <w:numId w:val="2"/>
+        </w:numPr>
+      </w:pPr>
+      <w:r>
+        <w:t>Alapértelmezett beállítás.</w:t>
+      </w:r>
+    </w:p>
+    <w:p>
+      <w:pPr>
+        <w:pStyle w:val="Listaszerbekezds"/>
+        <w:numPr>
+          <w:ilvl w:val="0"/>
+          <w:numId w:val="2"/>
+        </w:numPr>
+      </w:pPr>
+      <w:r>
+        <w:t>Kockázata, hogy a felhasználók csatlakozhatnak a gépekhez, hogy elérjék a vállalati tartományt is és lehet, hogy nem rendelkezik védelemmel.</w:t>
+      </w:r>
+    </w:p>
+    <w:p>
+      <w:pPr>
+        <w:pStyle w:val="Listaszerbekezds"/>
+        <w:numPr>
+          <w:ilvl w:val="0"/>
+          <w:numId w:val="2"/>
+        </w:numPr>
+      </w:pPr>
+      <w:r>
+        <w:t>Rendszergazdai jogosultságot szerez, amikor rácsatlakozott a gépre.</w:t>
+      </w:r>
+    </w:p>
+    <w:p>
+      <w:pPr>
+        <w:pStyle w:val="Listaszerbekezds"/>
+        <w:numPr>
+          <w:ilvl w:val="0"/>
+          <w:numId w:val="2"/>
+        </w:numPr>
+      </w:pPr>
+      <w:r>
+        <w:t>Megoldás, hogy limitáljuk a jogosultságokat.</w:t>
+      </w:r>
+    </w:p>
+    <w:p>
+      <w:pPr>
+        <w:pStyle w:val="Cmsor1"/>
+      </w:pPr>
+      <w:r>
+        <w:t>Túl sok felhasználó egy csoportban</w:t>
+      </w:r>
+    </w:p>
+    <w:p>
+      <w:pPr>
+        <w:pStyle w:val="Listaszerbekezds"/>
+        <w:numPr>
+          <w:ilvl w:val="0"/>
+          <w:numId w:val="2"/>
+        </w:numPr>
+      </w:pPr>
+      <w:r>
+        <w:t>Veszélyes, mert ha feltörik, akkor máris rendszergazdai jogosultságot szereznek.</w:t>
+      </w:r>
+    </w:p>
+    <w:p>
+      <w:pPr>
+        <w:pStyle w:val="Listaszerbekezds"/>
+        <w:numPr>
+          <w:ilvl w:val="0"/>
+          <w:numId w:val="2"/>
+        </w:numPr>
+      </w:pPr>
+      <w:r>
+        <w:t xml:space="preserve">Megoldás, hogy a szükséges csoportoknak </w:t>
+      </w:r>
+      <w:proofErr w:type="gramStart"/>
+      <w:r>
+        <w:t>adjunk jogokat</w:t>
+      </w:r>
+      <w:proofErr w:type="gramEnd"/>
+      <w:r>
+        <w:t>, akik elengedhetetlenek a rendszerben.</w:t>
+      </w:r>
+    </w:p>
+    <w:p>
+      <w:pPr>
+        <w:pStyle w:val="Cmsor1"/>
+      </w:pPr>
+      <w:r>
+        <w:t>Gyenge jelszó házirend</w:t>
+      </w:r>
+    </w:p>
+    <w:p>
+      <w:pPr>
+        <w:pStyle w:val="Listaszerbekezds"/>
+        <w:numPr>
+          <w:ilvl w:val="0"/>
+          <w:numId w:val="2"/>
+        </w:numPr>
+      </w:pPr>
+      <w:r>
+        <w:t>Könnyebben feltörhetőek, így a fiókok.</w:t>
+      </w:r>
+    </w:p>
+    <w:p>
+      <w:pPr>
+        <w:pStyle w:val="Listaszerbekezds"/>
+        <w:numPr>
+          <w:ilvl w:val="0"/>
+          <w:numId w:val="2"/>
+        </w:numPr>
+      </w:pPr>
+      <w:r>
+        <w:t>Összetett jelszavak használata és a minimum jelszó hossz beállítása.</w:t>
+      </w:r>
+    </w:p>
+    <w:p>
+      <w:pPr>
+        <w:spacing w:after="160" w:line="259" w:lineRule="auto"/>
+        <w:rPr>
+          <w:rFonts w:asciiTheme="majorHAnsi" w:eastAsiaTheme="majorEastAsia" w:hAnsiTheme="majorHAnsi" w:cstheme="majorBidi"/>
+          <w:color w:val="2F5496" w:themeColor="accent1" w:themeShade="BF"/>
+          <w:sz w:val="32"/>
+          <w:szCs w:val="32"/>
+        </w:rPr>
+      </w:pPr>
+      <w:r>
+        <w:br w:type="page"/>
+      </w:r>
+    </w:p>
+    <w:p>
+      <w:pPr>
+        <w:pStyle w:val="Cmsor1"/>
+      </w:pPr>
+      <w:r>
+        <w:lastRenderedPageBreak/>
+        <w:t>AD biztonságossá tétele</w:t>
+      </w:r>
+    </w:p>
+    <w:p>
+      <w:pPr>
+        <w:pStyle w:val="Listaszerbekezds"/>
+        <w:numPr>
+          <w:ilvl w:val="0"/>
+          <w:numId w:val="2"/>
+        </w:numPr>
+      </w:pPr>
+      <w:r>
+        <w:t>Felhasználók és csoportok automatizálása.</w:t>
+      </w:r>
+    </w:p>
+    <w:p>
+      <w:pPr>
+        <w:pStyle w:val="Listaszerbekezds"/>
+        <w:numPr>
+          <w:ilvl w:val="0"/>
+          <w:numId w:val="2"/>
+        </w:numPr>
+      </w:pPr>
+      <w:r>
+        <w:t>Felhasználói engedélyek elemzése.</w:t>
+      </w:r>
+    </w:p>
+    <w:p>
+      <w:pPr>
+        <w:pStyle w:val="Listaszerbekezds"/>
+        <w:numPr>
+          <w:ilvl w:val="0"/>
+          <w:numId w:val="2"/>
+        </w:numPr>
+      </w:pPr>
+      <w:r>
+        <w:t>Sebezhetőségek, nem használt fiókok elemzése.</w:t>
+      </w:r>
+    </w:p>
+    <w:p>
+      <w:pPr>
+        <w:pStyle w:val="Listaszerbekezds"/>
+        <w:numPr>
+          <w:ilvl w:val="0"/>
+          <w:numId w:val="2"/>
+        </w:numPr>
+      </w:pPr>
+      <w:r>
+        <w:t>AD naplózása.</w:t>
+      </w:r>
+    </w:p>
+    <w:p>
+      <w:pPr>
+        <w:pStyle w:val="Listaszerbekezds"/>
+        <w:numPr>
+          <w:ilvl w:val="0"/>
+          <w:numId w:val="2"/>
+        </w:numPr>
+      </w:pPr>
+      <w:r>
+        <w:t>Biztonsági mentések készítése.</w:t>
+      </w:r>
+    </w:p>
+    <w:p>
+      <w:pPr>
+        <w:pStyle w:val="Listaszerbekezds"/>
+        <w:numPr>
+          <w:ilvl w:val="0"/>
+          <w:numId w:val="2"/>
+        </w:numPr>
+      </w:pPr>
+      <w:r>
+        <w:t>Biztonsági kezelés és jelentéskészítés központosítása, tehát egy konkrét csapat foglalkozzon ezzel.</w:t>
+      </w:r>
+    </w:p>
+    <w:p>
+      <w:pPr>
+        <w:pStyle w:val="Cmsor1"/>
+      </w:pPr>
+      <w:r>
+        <w:t>Fájlrendszer biztonsága</w:t>
+      </w:r>
+    </w:p>
+    <w:p>
+      <w:pPr>
+        <w:pStyle w:val="Listaszerbekezds"/>
+        <w:numPr>
+          <w:ilvl w:val="0"/>
+          <w:numId w:val="1"/>
+        </w:numPr>
+        <w:rPr>
+          <w:b/>
+          <w:bCs/>
+        </w:rPr>
+      </w:pPr>
+      <w:r>
+        <w:rPr>
+          <w:b/>
+          <w:bCs/>
+        </w:rPr>
+        <w:t>NTFS</w:t>
+      </w:r>
+    </w:p>
+    <w:p>
+      <w:pPr>
+        <w:pStyle w:val="Listaszerbekezds"/>
+        <w:numPr>
+          <w:ilvl w:val="1"/>
+          <w:numId w:val="1"/>
+        </w:numPr>
+      </w:pPr>
+      <w:r>
+        <w:t>Alapból a rendszerkönyvtárak írása tiltva van.</w:t>
+      </w:r>
+    </w:p>
+    <w:p>
+      <w:pPr>
+        <w:pStyle w:val="Listaszerbekezds"/>
+        <w:numPr>
+          <w:ilvl w:val="2"/>
+          <w:numId w:val="1"/>
+        </w:numPr>
+      </w:pPr>
+      <w:r>
+        <w:t>Ha törlünk egy fájlt a rendszerkönyvtárból, abból nagy bajt is okozhatunk.</w:t>
+      </w:r>
+    </w:p>
+    <w:p>
+      <w:pPr>
+        <w:pStyle w:val="Listaszerbekezds"/>
+        <w:numPr>
+          <w:ilvl w:val="1"/>
+          <w:numId w:val="1"/>
+        </w:numPr>
+      </w:pPr>
+      <w:proofErr w:type="spellStart"/>
+      <w:r>
+        <w:t>Deny</w:t>
+      </w:r>
+      <w:proofErr w:type="spellEnd"/>
+      <w:r>
+        <w:t xml:space="preserve"> jog</w:t>
+      </w:r>
+    </w:p>
+    <w:p>
+      <w:pPr>
+        <w:pStyle w:val="Listaszerbekezds"/>
+        <w:numPr>
+          <w:ilvl w:val="1"/>
+          <w:numId w:val="1"/>
+        </w:numPr>
+      </w:pPr>
+      <w:r>
+        <w:t>Tulajdon-átvétel</w:t>
+      </w:r>
+    </w:p>
+    <w:p>
+      <w:pPr>
+        <w:pStyle w:val="Listaszerbekezds"/>
+        <w:numPr>
+          <w:ilvl w:val="1"/>
+          <w:numId w:val="1"/>
+        </w:numPr>
+      </w:pPr>
+      <w:r>
+        <w:t>Jogosultság kimutatás</w:t>
+      </w:r>
+    </w:p>
+    <w:p>
+      <w:pPr>
+        <w:pStyle w:val="Listaszerbekezds"/>
+        <w:numPr>
+          <w:ilvl w:val="2"/>
+          <w:numId w:val="1"/>
+        </w:numPr>
+      </w:pPr>
+      <w:r>
+        <w:t>Kik is férhetnek hozzá.</w:t>
+      </w:r>
+    </w:p>
+    <w:p>
+      <w:pPr>
+        <w:pStyle w:val="Listaszerbekezds"/>
+        <w:numPr>
+          <w:ilvl w:val="0"/>
+          <w:numId w:val="1"/>
+        </w:numPr>
+      </w:pPr>
+      <w:r>
+        <w:t>Fájl szintű titkosítás az NTFS köteteken</w:t>
+      </w:r>
+    </w:p>
+    <w:p>
+      <w:pPr>
+        <w:pStyle w:val="Listaszerbekezds"/>
+        <w:numPr>
+          <w:ilvl w:val="0"/>
+          <w:numId w:val="1"/>
+        </w:numPr>
+        <w:rPr>
+          <w:b/>
+          <w:bCs/>
+        </w:rPr>
+      </w:pPr>
+      <w:r>
+        <w:rPr>
+          <w:b/>
+          <w:bCs/>
+        </w:rPr>
+        <w:t>Tartományban</w:t>
+      </w:r>
+    </w:p>
+    <w:p>
+      <w:pPr>
+        <w:pStyle w:val="Listaszerbekezds"/>
+        <w:numPr>
+          <w:ilvl w:val="1"/>
+          <w:numId w:val="1"/>
+        </w:numPr>
+      </w:pPr>
+      <w:r>
+        <w:t>Jobb ha egy CA (</w:t>
+      </w:r>
+      <w:proofErr w:type="spellStart"/>
+      <w:r>
+        <w:t>Certificate</w:t>
+      </w:r>
+      <w:proofErr w:type="spellEnd"/>
+      <w:r>
+        <w:t xml:space="preserve"> </w:t>
+      </w:r>
+      <w:proofErr w:type="spellStart"/>
+      <w:r>
+        <w:t>Authority</w:t>
+      </w:r>
+      <w:proofErr w:type="spellEnd"/>
+      <w:r>
+        <w:t>) szervertől kapja a felhasználó.</w:t>
+      </w:r>
+    </w:p>
+    <w:p>
+      <w:pPr>
+        <w:pStyle w:val="Listaszerbekezds"/>
+        <w:numPr>
+          <w:ilvl w:val="1"/>
+          <w:numId w:val="1"/>
+        </w:numPr>
+      </w:pPr>
+      <w:r>
+        <w:t>Mindkét helyen tároljuk.</w:t>
+      </w:r>
+    </w:p>
+    <w:p>
+      <w:pPr>
+        <w:pStyle w:val="Cmsor1"/>
+      </w:pPr>
+      <w:r>
+        <w:t>NTFS jogosultsági szintek</w:t>
+      </w:r>
+    </w:p>
+    <w:p>
+      <w:pPr>
+        <w:pStyle w:val="Listaszerbekezds"/>
+        <w:numPr>
+          <w:ilvl w:val="0"/>
+          <w:numId w:val="1"/>
+        </w:numPr>
+        <w:rPr>
+          <w:b/>
+          <w:bCs/>
+        </w:rPr>
+      </w:pPr>
+      <w:proofErr w:type="spellStart"/>
+      <w:r>
+        <w:rPr>
+          <w:b/>
+          <w:bCs/>
+        </w:rPr>
+        <w:t>Full</w:t>
+      </w:r>
+      <w:proofErr w:type="spellEnd"/>
+      <w:r>
+        <w:rPr>
+          <w:b/>
+          <w:bCs/>
+        </w:rPr>
+        <w:t xml:space="preserve"> </w:t>
+      </w:r>
+      <w:proofErr w:type="spellStart"/>
+      <w:r>
+        <w:rPr>
+          <w:b/>
+          <w:bCs/>
+        </w:rPr>
+        <w:t>control</w:t>
+      </w:r>
+      <w:proofErr w:type="spellEnd"/>
+      <w:r>
+        <w:rPr>
+          <w:b/>
+          <w:bCs/>
+        </w:rPr>
+        <w:t xml:space="preserve">: </w:t>
+      </w:r>
+      <w:r>
+        <w:t>Teljes hozzáférés és jogok módosítása.</w:t>
+      </w:r>
+    </w:p>
+    <w:p>
+      <w:pPr>
+        <w:pStyle w:val="Listaszerbekezds"/>
+        <w:numPr>
+          <w:ilvl w:val="0"/>
+          <w:numId w:val="1"/>
+        </w:numPr>
+        <w:rPr>
+          <w:b/>
+          <w:bCs/>
+        </w:rPr>
+      </w:pPr>
+      <w:proofErr w:type="spellStart"/>
+      <w:r>
+        <w:rPr>
+          <w:b/>
+          <w:bCs/>
+        </w:rPr>
+        <w:t>Modify</w:t>
+      </w:r>
+      <w:proofErr w:type="spellEnd"/>
+      <w:r>
+        <w:rPr>
+          <w:b/>
+          <w:bCs/>
+        </w:rPr>
+        <w:t xml:space="preserve">: </w:t>
+      </w:r>
+      <w:r>
+        <w:t>Írás, olvasás, törlés.</w:t>
+      </w:r>
+    </w:p>
+    <w:p>
+      <w:pPr>
+        <w:pStyle w:val="Listaszerbekezds"/>
+        <w:numPr>
+          <w:ilvl w:val="0"/>
+          <w:numId w:val="1"/>
+        </w:numPr>
+        <w:rPr>
+          <w:b/>
+          <w:bCs/>
+        </w:rPr>
+      </w:pPr>
+      <w:r>
+        <w:rPr>
+          <w:b/>
+          <w:bCs/>
+        </w:rPr>
+        <w:t xml:space="preserve">Read &amp; </w:t>
+      </w:r>
+      <w:proofErr w:type="spellStart"/>
+      <w:r>
+        <w:rPr>
+          <w:b/>
+          <w:bCs/>
+        </w:rPr>
+        <w:t>execute</w:t>
+      </w:r>
+      <w:proofErr w:type="spellEnd"/>
+      <w:r>
+        <w:rPr>
+          <w:b/>
+          <w:bCs/>
+        </w:rPr>
+        <w:t xml:space="preserve">: </w:t>
+      </w:r>
+      <w:r>
+        <w:t>Megtekintés és alkalmazások futtatása.</w:t>
+      </w:r>
+    </w:p>
+    <w:p>
+      <w:pPr>
+        <w:pStyle w:val="Listaszerbekezds"/>
+        <w:numPr>
+          <w:ilvl w:val="0"/>
+          <w:numId w:val="1"/>
+        </w:numPr>
+        <w:rPr>
+          <w:b/>
+          <w:bCs/>
+        </w:rPr>
+      </w:pPr>
+      <w:r>
+        <w:rPr>
+          <w:b/>
+          <w:bCs/>
+        </w:rPr>
+        <w:t>Read</w:t>
+      </w:r>
+      <w:r>
+        <w:rPr>
+          <w:b/>
+          <w:bCs/>
+        </w:rPr>
+        <w:t xml:space="preserve">: </w:t>
+      </w:r>
+      <w:r>
+        <w:t>Megtekintés</w:t>
+      </w:r>
+    </w:p>
+    <w:p>
+      <w:pPr>
+        <w:pStyle w:val="Listaszerbekezds"/>
+        <w:numPr>
+          <w:ilvl w:val="0"/>
+          <w:numId w:val="1"/>
+        </w:numPr>
+        <w:rPr>
+          <w:b/>
+          <w:bCs/>
+        </w:rPr>
+      </w:pPr>
+      <w:proofErr w:type="spellStart"/>
+      <w:r>
+        <w:rPr>
+          <w:b/>
+          <w:bCs/>
+        </w:rPr>
+        <w:t>Write</w:t>
+      </w:r>
+      <w:proofErr w:type="spellEnd"/>
+      <w:r>
+        <w:rPr>
+          <w:b/>
+          <w:bCs/>
+        </w:rPr>
+        <w:t xml:space="preserve">: </w:t>
+      </w:r>
+      <w:r>
+        <w:t>Írás</w:t>
+      </w:r>
+    </w:p>
+    <w:p>
+      <w:pPr>
+        <w:rPr>
+          <w:lang w:val="hu-HU"/>
+        </w:rPr>
+      </w:pPr>
     </w:p>
     <w:sectPr>
       <w:pgSz w:w="11906" w:h="16838"/>
@@ -65,6 +1446,474 @@
     </w:sectPr>
   </w:body>
 </w:document>
+</file>
+
+<file path=word/numbering.xml><?xml version="1.0" encoding="utf-8"?>
+<w:numbering xmlns:wpc="http://schemas.microsoft.com/office/word/2010/wordprocessingCanvas" xmlns:cx="http://schemas.microsoft.com/office/drawing/2014/chartex" xmlns:cx1="http://schemas.microsoft.com/office/drawing/2015/9/8/chartex" xmlns:cx2="http://schemas.microsoft.com/office/drawing/2015/10/21/chartex" xmlns:cx3="http://schemas.microsoft.com/office/drawing/2016/5/9/chartex" xmlns:cx4="http://schemas.microsoft.com/office/drawing/2016/5/10/chartex" xmlns:cx5="http://schemas.microsoft.com/office/drawing/2016/5/11/chartex" xmlns:cx6="http://schemas.microsoft.com/office/drawing/2016/5/12/chartex" xmlns:cx7="http://schemas.microsoft.com/office/drawing/2016/5/13/chartex" xmlns:cx8="http://schemas.microsoft.com/office/drawing/2016/5/14/chartex" xmlns:mc="http://schemas.openxmlformats.org/markup-compatibility/2006" xmlns:aink="http://schemas.microsoft.com/office/drawing/2016/ink" xmlns:am3d="http://schemas.microsoft.com/office/drawing/2017/model3d" xmlns:o="urn:schemas-microsoft-com:office:office" xmlns:oel="http://schemas.microsoft.com/office/2019/extlst" xmlns:r="http://schemas.openxmlformats.org/officeDocument/2006/relationships" xmlns:m="http://schemas.openxmlformats.org/officeDocument/2006/math" xmlns:v="urn:schemas-microsoft-com:vml" xmlns:wp14="http://schemas.microsoft.com/office/word/2010/wordprocessingDrawing" xmlns:wp="http://schemas.openxmlformats.org/drawingml/2006/wordprocessingDrawing" xmlns:w10="urn:schemas-microsoft-com:office:word" xmlns:w="http://schemas.openxmlformats.org/wordprocessingml/2006/main" xmlns:w14="http://schemas.microsoft.com/office/word/2010/wordml" xmlns:w15="http://schemas.microsoft.com/office/word/2012/wordml" xmlns:w16cex="http://schemas.microsoft.com/office/word/2018/wordml/cex" xmlns:w16cid="http://schemas.microsoft.com/office/word/2016/wordml/cid" xmlns:w16="http://schemas.microsoft.com/office/word/2018/wordml" xmlns:w16sdtdh="http://schemas.microsoft.com/office/word/2020/wordml/sdtdatahash" xmlns:w16se="http://schemas.microsoft.com/office/word/2015/wordml/symex" xmlns:wpg="http://schemas.microsoft.com/office/word/2010/wordprocessingGroup" xmlns:wpi="http://schemas.microsoft.com/office/word/2010/wordprocessingInk" xmlns:wne="http://schemas.microsoft.com/office/word/2006/wordml" xmlns:wps="http://schemas.microsoft.com/office/word/2010/wordprocessingShape" mc:Ignorable="w14 w15 w16se w16cid w16 w16cex w16sdtdh wp14">
+  <w:abstractNum w:abstractNumId="0" w15:restartNumberingAfterBreak="0">
+    <w:nsid w:val="00207AC0"/>
+    <w:multiLevelType w:val="hybridMultilevel"/>
+    <w:tmpl w:val="8DF0C9B2"/>
+    <w:lvl w:ilvl="0" w:tplc="F24E25FC">
+      <w:start w:val="2"/>
+      <w:numFmt w:val="bullet"/>
+      <w:lvlText w:val="-"/>
+      <w:lvlJc w:val="left"/>
+      <w:pPr>
+        <w:ind w:left="720" w:hanging="360"/>
+      </w:pPr>
+      <w:rPr>
+        <w:rFonts w:ascii="Calibri" w:eastAsiaTheme="minorHAnsi" w:hAnsi="Calibri" w:cs="Calibri" w:hint="default"/>
+      </w:rPr>
+    </w:lvl>
+    <w:lvl w:ilvl="1" w:tplc="040E0003">
+      <w:start w:val="1"/>
+      <w:numFmt w:val="bullet"/>
+      <w:lvlText w:val="o"/>
+      <w:lvlJc w:val="left"/>
+      <w:pPr>
+        <w:ind w:left="1440" w:hanging="360"/>
+      </w:pPr>
+      <w:rPr>
+        <w:rFonts w:ascii="Courier New" w:hAnsi="Courier New" w:cs="Courier New" w:hint="default"/>
+      </w:rPr>
+    </w:lvl>
+    <w:lvl w:ilvl="2" w:tplc="040E0005">
+      <w:start w:val="1"/>
+      <w:numFmt w:val="bullet"/>
+      <w:lvlText w:val=""/>
+      <w:lvlJc w:val="left"/>
+      <w:pPr>
+        <w:ind w:left="2160" w:hanging="360"/>
+      </w:pPr>
+      <w:rPr>
+        <w:rFonts w:ascii="Wingdings" w:hAnsi="Wingdings" w:hint="default"/>
+      </w:rPr>
+    </w:lvl>
+    <w:lvl w:ilvl="3" w:tplc="040E0001">
+      <w:start w:val="1"/>
+      <w:numFmt w:val="bullet"/>
+      <w:lvlText w:val=""/>
+      <w:lvlJc w:val="left"/>
+      <w:pPr>
+        <w:ind w:left="2880" w:hanging="360"/>
+      </w:pPr>
+      <w:rPr>
+        <w:rFonts w:ascii="Symbol" w:hAnsi="Symbol" w:hint="default"/>
+      </w:rPr>
+    </w:lvl>
+    <w:lvl w:ilvl="4" w:tplc="040E0003" w:tentative="1">
+      <w:start w:val="1"/>
+      <w:numFmt w:val="bullet"/>
+      <w:lvlText w:val="o"/>
+      <w:lvlJc w:val="left"/>
+      <w:pPr>
+        <w:ind w:left="3600" w:hanging="360"/>
+      </w:pPr>
+      <w:rPr>
+        <w:rFonts w:ascii="Courier New" w:hAnsi="Courier New" w:cs="Courier New" w:hint="default"/>
+      </w:rPr>
+    </w:lvl>
+    <w:lvl w:ilvl="5" w:tplc="040E0005" w:tentative="1">
+      <w:start w:val="1"/>
+      <w:numFmt w:val="bullet"/>
+      <w:lvlText w:val=""/>
+      <w:lvlJc w:val="left"/>
+      <w:pPr>
+        <w:ind w:left="4320" w:hanging="360"/>
+      </w:pPr>
+      <w:rPr>
+        <w:rFonts w:ascii="Wingdings" w:hAnsi="Wingdings" w:hint="default"/>
+      </w:rPr>
+    </w:lvl>
+    <w:lvl w:ilvl="6" w:tplc="040E0001" w:tentative="1">
+      <w:start w:val="1"/>
+      <w:numFmt w:val="bullet"/>
+      <w:lvlText w:val=""/>
+      <w:lvlJc w:val="left"/>
+      <w:pPr>
+        <w:ind w:left="5040" w:hanging="360"/>
+      </w:pPr>
+      <w:rPr>
+        <w:rFonts w:ascii="Symbol" w:hAnsi="Symbol" w:hint="default"/>
+      </w:rPr>
+    </w:lvl>
+    <w:lvl w:ilvl="7" w:tplc="040E0003" w:tentative="1">
+      <w:start w:val="1"/>
+      <w:numFmt w:val="bullet"/>
+      <w:lvlText w:val="o"/>
+      <w:lvlJc w:val="left"/>
+      <w:pPr>
+        <w:ind w:left="5760" w:hanging="360"/>
+      </w:pPr>
+      <w:rPr>
+        <w:rFonts w:ascii="Courier New" w:hAnsi="Courier New" w:cs="Courier New" w:hint="default"/>
+      </w:rPr>
+    </w:lvl>
+    <w:lvl w:ilvl="8" w:tplc="040E0005" w:tentative="1">
+      <w:start w:val="1"/>
+      <w:numFmt w:val="bullet"/>
+      <w:lvlText w:val=""/>
+      <w:lvlJc w:val="left"/>
+      <w:pPr>
+        <w:ind w:left="6480" w:hanging="360"/>
+      </w:pPr>
+      <w:rPr>
+        <w:rFonts w:ascii="Wingdings" w:hAnsi="Wingdings" w:hint="default"/>
+      </w:rPr>
+    </w:lvl>
+  </w:abstractNum>
+  <w:abstractNum w:abstractNumId="1" w15:restartNumberingAfterBreak="0">
+    <w:nsid w:val="0F1B2F91"/>
+    <w:multiLevelType w:val="hybridMultilevel"/>
+    <w:tmpl w:val="CD7C9BF6"/>
+    <w:lvl w:ilvl="0" w:tplc="7C36B4FC">
+      <w:start w:val="2"/>
+      <w:numFmt w:val="bullet"/>
+      <w:lvlText w:val="-"/>
+      <w:lvlJc w:val="left"/>
+      <w:pPr>
+        <w:ind w:left="720" w:hanging="360"/>
+      </w:pPr>
+      <w:rPr>
+        <w:rFonts w:ascii="Calibri" w:eastAsiaTheme="minorHAnsi" w:hAnsi="Calibri" w:cs="Calibri" w:hint="default"/>
+      </w:rPr>
+    </w:lvl>
+    <w:lvl w:ilvl="1" w:tplc="040E0003">
+      <w:start w:val="1"/>
+      <w:numFmt w:val="bullet"/>
+      <w:lvlText w:val="o"/>
+      <w:lvlJc w:val="left"/>
+      <w:pPr>
+        <w:ind w:left="1440" w:hanging="360"/>
+      </w:pPr>
+      <w:rPr>
+        <w:rFonts w:ascii="Courier New" w:hAnsi="Courier New" w:cs="Courier New" w:hint="default"/>
+      </w:rPr>
+    </w:lvl>
+    <w:lvl w:ilvl="2" w:tplc="040E0005">
+      <w:start w:val="1"/>
+      <w:numFmt w:val="bullet"/>
+      <w:lvlText w:val=""/>
+      <w:lvlJc w:val="left"/>
+      <w:pPr>
+        <w:ind w:left="2160" w:hanging="360"/>
+      </w:pPr>
+      <w:rPr>
+        <w:rFonts w:ascii="Wingdings" w:hAnsi="Wingdings" w:hint="default"/>
+      </w:rPr>
+    </w:lvl>
+    <w:lvl w:ilvl="3" w:tplc="040E0001" w:tentative="1">
+      <w:start w:val="1"/>
+      <w:numFmt w:val="bullet"/>
+      <w:lvlText w:val=""/>
+      <w:lvlJc w:val="left"/>
+      <w:pPr>
+        <w:ind w:left="2880" w:hanging="360"/>
+      </w:pPr>
+      <w:rPr>
+        <w:rFonts w:ascii="Symbol" w:hAnsi="Symbol" w:hint="default"/>
+      </w:rPr>
+    </w:lvl>
+    <w:lvl w:ilvl="4" w:tplc="040E0003" w:tentative="1">
+      <w:start w:val="1"/>
+      <w:numFmt w:val="bullet"/>
+      <w:lvlText w:val="o"/>
+      <w:lvlJc w:val="left"/>
+      <w:pPr>
+        <w:ind w:left="3600" w:hanging="360"/>
+      </w:pPr>
+      <w:rPr>
+        <w:rFonts w:ascii="Courier New" w:hAnsi="Courier New" w:cs="Courier New" w:hint="default"/>
+      </w:rPr>
+    </w:lvl>
+    <w:lvl w:ilvl="5" w:tplc="040E0005" w:tentative="1">
+      <w:start w:val="1"/>
+      <w:numFmt w:val="bullet"/>
+      <w:lvlText w:val=""/>
+      <w:lvlJc w:val="left"/>
+      <w:pPr>
+        <w:ind w:left="4320" w:hanging="360"/>
+      </w:pPr>
+      <w:rPr>
+        <w:rFonts w:ascii="Wingdings" w:hAnsi="Wingdings" w:hint="default"/>
+      </w:rPr>
+    </w:lvl>
+    <w:lvl w:ilvl="6" w:tplc="040E0001" w:tentative="1">
+      <w:start w:val="1"/>
+      <w:numFmt w:val="bullet"/>
+      <w:lvlText w:val=""/>
+      <w:lvlJc w:val="left"/>
+      <w:pPr>
+        <w:ind w:left="5040" w:hanging="360"/>
+      </w:pPr>
+      <w:rPr>
+        <w:rFonts w:ascii="Symbol" w:hAnsi="Symbol" w:hint="default"/>
+      </w:rPr>
+    </w:lvl>
+    <w:lvl w:ilvl="7" w:tplc="040E0003" w:tentative="1">
+      <w:start w:val="1"/>
+      <w:numFmt w:val="bullet"/>
+      <w:lvlText w:val="o"/>
+      <w:lvlJc w:val="left"/>
+      <w:pPr>
+        <w:ind w:left="5760" w:hanging="360"/>
+      </w:pPr>
+      <w:rPr>
+        <w:rFonts w:ascii="Courier New" w:hAnsi="Courier New" w:cs="Courier New" w:hint="default"/>
+      </w:rPr>
+    </w:lvl>
+    <w:lvl w:ilvl="8" w:tplc="040E0005" w:tentative="1">
+      <w:start w:val="1"/>
+      <w:numFmt w:val="bullet"/>
+      <w:lvlText w:val=""/>
+      <w:lvlJc w:val="left"/>
+      <w:pPr>
+        <w:ind w:left="6480" w:hanging="360"/>
+      </w:pPr>
+      <w:rPr>
+        <w:rFonts w:ascii="Wingdings" w:hAnsi="Wingdings" w:hint="default"/>
+      </w:rPr>
+    </w:lvl>
+  </w:abstractNum>
+  <w:abstractNum w:abstractNumId="2" w15:restartNumberingAfterBreak="0">
+    <w:nsid w:val="18634AF3"/>
+    <w:multiLevelType w:val="hybridMultilevel"/>
+    <w:tmpl w:val="082E1CD4"/>
+    <w:lvl w:ilvl="0" w:tplc="F3BABD98">
+      <w:start w:val="3"/>
+      <w:numFmt w:val="bullet"/>
+      <w:lvlText w:val="-"/>
+      <w:lvlJc w:val="left"/>
+      <w:pPr>
+        <w:ind w:left="720" w:hanging="360"/>
+      </w:pPr>
+      <w:rPr>
+        <w:rFonts w:ascii="Calibri" w:eastAsiaTheme="minorHAnsi" w:hAnsi="Calibri" w:cs="Calibri" w:hint="default"/>
+      </w:rPr>
+    </w:lvl>
+    <w:lvl w:ilvl="1" w:tplc="040E0003">
+      <w:start w:val="1"/>
+      <w:numFmt w:val="bullet"/>
+      <w:lvlText w:val="o"/>
+      <w:lvlJc w:val="left"/>
+      <w:pPr>
+        <w:ind w:left="1440" w:hanging="360"/>
+      </w:pPr>
+      <w:rPr>
+        <w:rFonts w:ascii="Courier New" w:hAnsi="Courier New" w:cs="Courier New" w:hint="default"/>
+      </w:rPr>
+    </w:lvl>
+    <w:lvl w:ilvl="2" w:tplc="040E0005">
+      <w:start w:val="1"/>
+      <w:numFmt w:val="bullet"/>
+      <w:lvlText w:val=""/>
+      <w:lvlJc w:val="left"/>
+      <w:pPr>
+        <w:ind w:left="2160" w:hanging="360"/>
+      </w:pPr>
+      <w:rPr>
+        <w:rFonts w:ascii="Wingdings" w:hAnsi="Wingdings" w:hint="default"/>
+      </w:rPr>
+    </w:lvl>
+    <w:lvl w:ilvl="3" w:tplc="040E0001">
+      <w:start w:val="1"/>
+      <w:numFmt w:val="bullet"/>
+      <w:lvlText w:val=""/>
+      <w:lvlJc w:val="left"/>
+      <w:pPr>
+        <w:ind w:left="2880" w:hanging="360"/>
+      </w:pPr>
+      <w:rPr>
+        <w:rFonts w:ascii="Symbol" w:hAnsi="Symbol" w:hint="default"/>
+      </w:rPr>
+    </w:lvl>
+    <w:lvl w:ilvl="4" w:tplc="040E0003" w:tentative="1">
+      <w:start w:val="1"/>
+      <w:numFmt w:val="bullet"/>
+      <w:lvlText w:val="o"/>
+      <w:lvlJc w:val="left"/>
+      <w:pPr>
+        <w:ind w:left="3600" w:hanging="360"/>
+      </w:pPr>
+      <w:rPr>
+        <w:rFonts w:ascii="Courier New" w:hAnsi="Courier New" w:cs="Courier New" w:hint="default"/>
+      </w:rPr>
+    </w:lvl>
+    <w:lvl w:ilvl="5" w:tplc="040E0005" w:tentative="1">
+      <w:start w:val="1"/>
+      <w:numFmt w:val="bullet"/>
+      <w:lvlText w:val=""/>
+      <w:lvlJc w:val="left"/>
+      <w:pPr>
+        <w:ind w:left="4320" w:hanging="360"/>
+      </w:pPr>
+      <w:rPr>
+        <w:rFonts w:ascii="Wingdings" w:hAnsi="Wingdings" w:hint="default"/>
+      </w:rPr>
+    </w:lvl>
+    <w:lvl w:ilvl="6" w:tplc="040E0001" w:tentative="1">
+      <w:start w:val="1"/>
+      <w:numFmt w:val="bullet"/>
+      <w:lvlText w:val=""/>
+      <w:lvlJc w:val="left"/>
+      <w:pPr>
+        <w:ind w:left="5040" w:hanging="360"/>
+      </w:pPr>
+      <w:rPr>
+        <w:rFonts w:ascii="Symbol" w:hAnsi="Symbol" w:hint="default"/>
+      </w:rPr>
+    </w:lvl>
+    <w:lvl w:ilvl="7" w:tplc="040E0003" w:tentative="1">
+      <w:start w:val="1"/>
+      <w:numFmt w:val="bullet"/>
+      <w:lvlText w:val="o"/>
+      <w:lvlJc w:val="left"/>
+      <w:pPr>
+        <w:ind w:left="5760" w:hanging="360"/>
+      </w:pPr>
+      <w:rPr>
+        <w:rFonts w:ascii="Courier New" w:hAnsi="Courier New" w:cs="Courier New" w:hint="default"/>
+      </w:rPr>
+    </w:lvl>
+    <w:lvl w:ilvl="8" w:tplc="040E0005" w:tentative="1">
+      <w:start w:val="1"/>
+      <w:numFmt w:val="bullet"/>
+      <w:lvlText w:val=""/>
+      <w:lvlJc w:val="left"/>
+      <w:pPr>
+        <w:ind w:left="6480" w:hanging="360"/>
+      </w:pPr>
+      <w:rPr>
+        <w:rFonts w:ascii="Wingdings" w:hAnsi="Wingdings" w:hint="default"/>
+      </w:rPr>
+    </w:lvl>
+  </w:abstractNum>
+  <w:abstractNum w:abstractNumId="3" w15:restartNumberingAfterBreak="0">
+    <w:nsid w:val="61A36FBC"/>
+    <w:multiLevelType w:val="hybridMultilevel"/>
+    <w:tmpl w:val="8BC220DA"/>
+    <w:lvl w:ilvl="0" w:tplc="4CC215E0">
+      <w:numFmt w:val="bullet"/>
+      <w:lvlText w:val="-"/>
+      <w:lvlJc w:val="left"/>
+      <w:pPr>
+        <w:ind w:left="720" w:hanging="360"/>
+      </w:pPr>
+      <w:rPr>
+        <w:rFonts w:ascii="Calibri" w:eastAsiaTheme="minorHAnsi" w:hAnsi="Calibri" w:cs="Calibri" w:hint="default"/>
+      </w:rPr>
+    </w:lvl>
+    <w:lvl w:ilvl="1" w:tplc="040E0003">
+      <w:start w:val="1"/>
+      <w:numFmt w:val="bullet"/>
+      <w:lvlText w:val="o"/>
+      <w:lvlJc w:val="left"/>
+      <w:pPr>
+        <w:ind w:left="1440" w:hanging="360"/>
+      </w:pPr>
+      <w:rPr>
+        <w:rFonts w:ascii="Courier New" w:hAnsi="Courier New" w:cs="Courier New" w:hint="default"/>
+      </w:rPr>
+    </w:lvl>
+    <w:lvl w:ilvl="2" w:tplc="040E0005" w:tentative="1">
+      <w:start w:val="1"/>
+      <w:numFmt w:val="bullet"/>
+      <w:lvlText w:val=""/>
+      <w:lvlJc w:val="left"/>
+      <w:pPr>
+        <w:ind w:left="2160" w:hanging="360"/>
+      </w:pPr>
+      <w:rPr>
+        <w:rFonts w:ascii="Wingdings" w:hAnsi="Wingdings" w:hint="default"/>
+      </w:rPr>
+    </w:lvl>
+    <w:lvl w:ilvl="3" w:tplc="040E0001" w:tentative="1">
+      <w:start w:val="1"/>
+      <w:numFmt w:val="bullet"/>
+      <w:lvlText w:val=""/>
+      <w:lvlJc w:val="left"/>
+      <w:pPr>
+        <w:ind w:left="2880" w:hanging="360"/>
+      </w:pPr>
+      <w:rPr>
+        <w:rFonts w:ascii="Symbol" w:hAnsi="Symbol" w:hint="default"/>
+      </w:rPr>
+    </w:lvl>
+    <w:lvl w:ilvl="4" w:tplc="040E0003" w:tentative="1">
+      <w:start w:val="1"/>
+      <w:numFmt w:val="bullet"/>
+      <w:lvlText w:val="o"/>
+      <w:lvlJc w:val="left"/>
+      <w:pPr>
+        <w:ind w:left="3600" w:hanging="360"/>
+      </w:pPr>
+      <w:rPr>
+        <w:rFonts w:ascii="Courier New" w:hAnsi="Courier New" w:cs="Courier New" w:hint="default"/>
+      </w:rPr>
+    </w:lvl>
+    <w:lvl w:ilvl="5" w:tplc="040E0005" w:tentative="1">
+      <w:start w:val="1"/>
+      <w:numFmt w:val="bullet"/>
+      <w:lvlText w:val=""/>
+      <w:lvlJc w:val="left"/>
+      <w:pPr>
+        <w:ind w:left="4320" w:hanging="360"/>
+      </w:pPr>
+      <w:rPr>
+        <w:rFonts w:ascii="Wingdings" w:hAnsi="Wingdings" w:hint="default"/>
+      </w:rPr>
+    </w:lvl>
+    <w:lvl w:ilvl="6" w:tplc="040E0001" w:tentative="1">
+      <w:start w:val="1"/>
+      <w:numFmt w:val="bullet"/>
+      <w:lvlText w:val=""/>
+      <w:lvlJc w:val="left"/>
+      <w:pPr>
+        <w:ind w:left="5040" w:hanging="360"/>
+      </w:pPr>
+      <w:rPr>
+        <w:rFonts w:ascii="Symbol" w:hAnsi="Symbol" w:hint="default"/>
+      </w:rPr>
+    </w:lvl>
+    <w:lvl w:ilvl="7" w:tplc="040E0003" w:tentative="1">
+      <w:start w:val="1"/>
+      <w:numFmt w:val="bullet"/>
+      <w:lvlText w:val="o"/>
+      <w:lvlJc w:val="left"/>
+      <w:pPr>
+        <w:ind w:left="5760" w:hanging="360"/>
+      </w:pPr>
+      <w:rPr>
+        <w:rFonts w:ascii="Courier New" w:hAnsi="Courier New" w:cs="Courier New" w:hint="default"/>
+      </w:rPr>
+    </w:lvl>
+    <w:lvl w:ilvl="8" w:tplc="040E0005" w:tentative="1">
+      <w:start w:val="1"/>
+      <w:numFmt w:val="bullet"/>
+      <w:lvlText w:val=""/>
+      <w:lvlJc w:val="left"/>
+      <w:pPr>
+        <w:ind w:left="6480" w:hanging="360"/>
+      </w:pPr>
+      <w:rPr>
+        <w:rFonts w:ascii="Wingdings" w:hAnsi="Wingdings" w:hint="default"/>
+      </w:rPr>
+    </w:lvl>
+  </w:abstractNum>
+  <w:num w:numId="1" w16cid:durableId="690103871">
+    <w:abstractNumId w:val="1"/>
+  </w:num>
+  <w:num w:numId="2" w16cid:durableId="1819683685">
+    <w:abstractNumId w:val="0"/>
+  </w:num>
+  <w:num w:numId="3" w16cid:durableId="1594316824">
+    <w:abstractNumId w:val="3"/>
+  </w:num>
+  <w:num w:numId="4" w16cid:durableId="1279413060">
+    <w:abstractNumId w:val="2"/>
+  </w:num>
+</w:numbering>
 </file>
 
 <file path=word/styles.xml><?xml version="1.0" encoding="utf-8"?>
@@ -498,6 +2347,49 @@
       <w:szCs w:val="32"/>
     </w:rPr>
   </w:style>
+  <w:style w:type="paragraph" w:styleId="Cmsor2">
+    <w:name w:val="heading 2"/>
+    <w:basedOn w:val="Norml"/>
+    <w:next w:val="Norml"/>
+    <w:link w:val="Cmsor2Char"/>
+    <w:uiPriority w:val="9"/>
+    <w:unhideWhenUsed/>
+    <w:qFormat/>
+    <w:rsid w:val="004A4FD7"/>
+    <w:pPr>
+      <w:keepNext/>
+      <w:keepLines/>
+      <w:spacing w:before="40"/>
+      <w:outlineLvl w:val="1"/>
+    </w:pPr>
+    <w:rPr>
+      <w:rFonts w:asciiTheme="majorHAnsi" w:eastAsiaTheme="majorEastAsia" w:hAnsiTheme="majorHAnsi" w:cstheme="majorBidi"/>
+      <w:color w:val="2F5496" w:themeColor="accent1" w:themeShade="BF"/>
+      <w:sz w:val="26"/>
+      <w:szCs w:val="26"/>
+    </w:rPr>
+  </w:style>
+  <w:style w:type="paragraph" w:styleId="Cmsor3">
+    <w:name w:val="heading 3"/>
+    <w:basedOn w:val="Norml"/>
+    <w:next w:val="Norml"/>
+    <w:link w:val="Cmsor3Char"/>
+    <w:uiPriority w:val="9"/>
+    <w:semiHidden/>
+    <w:unhideWhenUsed/>
+    <w:qFormat/>
+    <w:rsid w:val="00815787"/>
+    <w:pPr>
+      <w:keepNext/>
+      <w:keepLines/>
+      <w:spacing w:before="40"/>
+      <w:outlineLvl w:val="2"/>
+    </w:pPr>
+    <w:rPr>
+      <w:rFonts w:asciiTheme="majorHAnsi" w:eastAsiaTheme="majorEastAsia" w:hAnsiTheme="majorHAnsi" w:cstheme="majorBidi"/>
+      <w:color w:val="1F3763" w:themeColor="accent1" w:themeShade="7F"/>
+    </w:rPr>
+  </w:style>
   <w:style w:type="character" w:default="1" w:styleId="Bekezdsalapbettpusa">
     <w:name w:val="Default Paragraph Font"/>
     <w:uiPriority w:val="1"/>
@@ -537,6 +2429,56 @@
       <w:color w:val="2F5496" w:themeColor="accent1" w:themeShade="BF"/>
       <w:sz w:val="32"/>
       <w:szCs w:val="32"/>
+      <w:lang w:val="en-US"/>
+    </w:rPr>
+  </w:style>
+  <w:style w:type="paragraph" w:styleId="Listaszerbekezds">
+    <w:name w:val="List Paragraph"/>
+    <w:basedOn w:val="Norml"/>
+    <w:uiPriority w:val="34"/>
+    <w:qFormat/>
+    <w:rsid w:val="009B5DDB"/>
+    <w:pPr>
+      <w:spacing w:after="160" w:line="259" w:lineRule="auto"/>
+      <w:ind w:left="720"/>
+      <w:contextualSpacing/>
+    </w:pPr>
+    <w:rPr>
+      <w:rFonts w:asciiTheme="minorHAnsi" w:eastAsiaTheme="minorHAnsi" w:hAnsiTheme="minorHAnsi" w:cstheme="minorBidi"/>
+      <w:noProof w:val="0"/>
+      <w:sz w:val="22"/>
+      <w:szCs w:val="22"/>
+      <w:lang w:val="hu-HU"/>
+    </w:rPr>
+  </w:style>
+  <w:style w:type="character" w:customStyle="1" w:styleId="Cmsor2Char">
+    <w:name w:val="Címsor 2 Char"/>
+    <w:basedOn w:val="Bekezdsalapbettpusa"/>
+    <w:link w:val="Cmsor2"/>
+    <w:uiPriority w:val="9"/>
+    <w:rsid w:val="004A4FD7"/>
+    <w:rPr>
+      <w:rFonts w:asciiTheme="majorHAnsi" w:eastAsiaTheme="majorEastAsia" w:hAnsiTheme="majorHAnsi" w:cstheme="majorBidi"/>
+      <w:noProof/>
+      <w:color w:val="2F5496" w:themeColor="accent1" w:themeShade="BF"/>
+      <w:sz w:val="26"/>
+      <w:szCs w:val="26"/>
+      <w:lang w:val="en-US"/>
+    </w:rPr>
+  </w:style>
+  <w:style w:type="character" w:customStyle="1" w:styleId="Cmsor3Char">
+    <w:name w:val="Címsor 3 Char"/>
+    <w:basedOn w:val="Bekezdsalapbettpusa"/>
+    <w:link w:val="Cmsor3"/>
+    <w:uiPriority w:val="9"/>
+    <w:semiHidden/>
+    <w:rsid w:val="00815787"/>
+    <w:rPr>
+      <w:rFonts w:asciiTheme="majorHAnsi" w:eastAsiaTheme="majorEastAsia" w:hAnsiTheme="majorHAnsi" w:cstheme="majorBidi"/>
+      <w:noProof/>
+      <w:color w:val="1F3763" w:themeColor="accent1" w:themeShade="7F"/>
+      <w:sz w:val="24"/>
+      <w:szCs w:val="24"/>
       <w:lang w:val="en-US"/>
     </w:rPr>
   </w:style>

</xml_diff>